<commit_message>
Section 8: title added
</commit_message>
<xml_diff>
--- a/Git Material.docx
+++ b/Git Material.docx
@@ -64,15 +64,7 @@
         <w:t xml:space="preserve">. </w:t>
       </w:r>
       <w:r>
-        <w:t xml:space="preserve">A Note </w:t>
-      </w:r>
-      <w:proofErr w:type="gramStart"/>
-      <w:r>
-        <w:t>On</w:t>
-      </w:r>
-      <w:proofErr w:type="gramEnd"/>
-      <w:r>
-        <w:t xml:space="preserve"> the Exercises</w:t>
+        <w:t>A Note On the Exercises</w:t>
       </w:r>
     </w:p>
     <w:p>
@@ -84,15 +76,7 @@
         <w:t xml:space="preserve">4. </w:t>
       </w:r>
       <w:r>
-        <w:t xml:space="preserve">Accessing </w:t>
-      </w:r>
-      <w:proofErr w:type="gramStart"/>
-      <w:r>
-        <w:t>The</w:t>
-      </w:r>
-      <w:proofErr w:type="gramEnd"/>
-      <w:r>
-        <w:t xml:space="preserve"> Slides &amp; Diagrams</w:t>
+        <w:t>Accessing The Slides &amp; Diagrams</w:t>
       </w:r>
     </w:p>
     <w:p>
@@ -138,15 +122,7 @@
         <w:spacing w:before="0"/>
       </w:pPr>
       <w:r>
-        <w:t xml:space="preserve">5. What Really Matters </w:t>
-      </w:r>
-      <w:proofErr w:type="gramStart"/>
-      <w:r>
-        <w:t>In</w:t>
-      </w:r>
-      <w:proofErr w:type="gramEnd"/>
-      <w:r>
-        <w:t xml:space="preserve"> This Section</w:t>
+        <w:t>5. What Really Matters In This Section</w:t>
       </w:r>
     </w:p>
     <w:p>
@@ -256,57 +232,31 @@
         <w:spacing w:before="0"/>
       </w:pPr>
       <w:r>
-        <w:t xml:space="preserve">10. Git vs </w:t>
-      </w:r>
-      <w:proofErr w:type="spellStart"/>
-      <w:r>
+        <w:t>10. Git vs Github: What’s the difference</w:t>
+      </w:r>
+    </w:p>
+    <w:p>
+      <w:r>
+        <w:rPr>
+          <w:b/>
+          <w:bCs/>
+        </w:rPr>
+        <w:t>Git</w:t>
+      </w:r>
+      <w:r>
+        <w:t xml:space="preserve"> is the Version Control software that runs locally on your machine. You don’t need to register for an account. You don’t need the internet to use it. You can use Git without ever touching Github.</w:t>
+      </w:r>
+    </w:p>
+    <w:p>
+      <w:r>
+        <w:rPr>
+          <w:b/>
+          <w:bCs/>
+        </w:rPr>
         <w:t>Github</w:t>
       </w:r>
-      <w:proofErr w:type="spellEnd"/>
-      <w:r>
-        <w:t>: What’s the difference</w:t>
-      </w:r>
-    </w:p>
-    <w:p>
-      <w:r>
-        <w:rPr>
-          <w:b/>
-          <w:bCs/>
-        </w:rPr>
-        <w:t>Git</w:t>
-      </w:r>
-      <w:r>
-        <w:t xml:space="preserve"> is the Version Control software that runs locally on your machine. You don’t need to register for an account. You don’t need the internet to use it. You can use Git without ever touching </w:t>
-      </w:r>
-      <w:proofErr w:type="spellStart"/>
-      <w:r>
-        <w:t>Github</w:t>
-      </w:r>
-      <w:proofErr w:type="spellEnd"/>
-      <w:r>
-        <w:t>.</w:t>
-      </w:r>
-    </w:p>
-    <w:p>
-      <w:proofErr w:type="spellStart"/>
-      <w:r>
-        <w:rPr>
-          <w:b/>
-          <w:bCs/>
-        </w:rPr>
-        <w:t>Github</w:t>
-      </w:r>
-      <w:proofErr w:type="spellEnd"/>
-      <w:r>
-        <w:t xml:space="preserve"> is a service that host Git Repositories in the cloud and makes it easier to collaborate with other people. You do need to sign up for an account to use </w:t>
-      </w:r>
-      <w:proofErr w:type="spellStart"/>
-      <w:r>
-        <w:t>Github</w:t>
-      </w:r>
-      <w:proofErr w:type="spellEnd"/>
-      <w:r>
-        <w:t>. It’s an online place to share work that is done using Git.</w:t>
+      <w:r>
+        <w:t xml:space="preserve"> is a service that host Git Repositories in the cloud and makes it easier to collaborate with other people. You do need to sign up for an account to use Github. It’s an online place to share work that is done using Git.</w:t>
       </w:r>
     </w:p>
     <w:p>
@@ -352,15 +302,7 @@
         <w:spacing w:before="0"/>
       </w:pPr>
       <w:r>
-        <w:t xml:space="preserve">11. What Really Matters </w:t>
-      </w:r>
-      <w:proofErr w:type="gramStart"/>
-      <w:r>
-        <w:t>In</w:t>
-      </w:r>
-      <w:proofErr w:type="gramEnd"/>
-      <w:r>
-        <w:t xml:space="preserve"> This Section</w:t>
+        <w:t>11. What Really Matters In This Section</w:t>
       </w:r>
     </w:p>
     <w:p>
@@ -393,15 +335,7 @@
     </w:p>
     <w:p>
       <w:r>
-        <w:t xml:space="preserve">Tit was created a s command-line tool. To use it, we run various git commands in a Unix shell. This is not the most </w:t>
-      </w:r>
-      <w:proofErr w:type="gramStart"/>
-      <w:r>
-        <w:t>user friendly</w:t>
-      </w:r>
-      <w:proofErr w:type="gramEnd"/>
-      <w:r>
-        <w:t xml:space="preserve"> experience, but it’s at the very core of Git!</w:t>
+        <w:t>Tit was created a s command-line tool. To use it, we run various git commands in a Unix shell. This is not the most user friendly experience, but it’s at the very core of Git!</w:t>
       </w:r>
     </w:p>
     <w:p>
@@ -445,23 +379,7 @@
           <w:b/>
           <w:bCs/>
         </w:rPr>
-        <w:t xml:space="preserve">Popular Git </w:t>
-      </w:r>
-      <w:proofErr w:type="gramStart"/>
-      <w:r>
-        <w:rPr>
-          <w:b/>
-          <w:bCs/>
-        </w:rPr>
-        <w:t>GUI’s</w:t>
-      </w:r>
-      <w:proofErr w:type="gramEnd"/>
-      <w:r>
-        <w:rPr>
-          <w:b/>
-          <w:bCs/>
-        </w:rPr>
-        <w:t xml:space="preserve"> include:</w:t>
+        <w:t>Popular Git GUI’s include:</w:t>
       </w:r>
     </w:p>
     <w:p>
@@ -472,13 +390,8 @@
           <w:numId w:val="4"/>
         </w:numPr>
       </w:pPr>
-      <w:proofErr w:type="spellStart"/>
-      <w:r>
-        <w:t>Github</w:t>
-      </w:r>
-      <w:proofErr w:type="spellEnd"/>
-      <w:r>
-        <w:t xml:space="preserve"> Desktop</w:t>
+      <w:r>
+        <w:t>Github Desktop</w:t>
       </w:r>
     </w:p>
     <w:p>
@@ -513,11 +426,9 @@
           <w:numId w:val="4"/>
         </w:numPr>
       </w:pPr>
-      <w:proofErr w:type="spellStart"/>
       <w:r>
         <w:t>GitKraken</w:t>
       </w:r>
-      <w:proofErr w:type="spellEnd"/>
     </w:p>
     <w:p>
       <w:pPr>
@@ -527,11 +438,9 @@
           <w:numId w:val="4"/>
         </w:numPr>
       </w:pPr>
-      <w:proofErr w:type="spellStart"/>
       <w:r>
         <w:t>Ungit</w:t>
       </w:r>
-      <w:proofErr w:type="spellEnd"/>
     </w:p>
     <w:p>
       <w:pPr>
@@ -565,33 +474,13 @@
     </w:p>
     <w:p>
       <w:r>
-        <w:t xml:space="preserve">&gt; git config --global </w:t>
-      </w:r>
-      <w:proofErr w:type="spellStart"/>
-      <w:proofErr w:type="gramStart"/>
-      <w:r>
-        <w:t>user.email</w:t>
-      </w:r>
-      <w:proofErr w:type="spellEnd"/>
-      <w:proofErr w:type="gramEnd"/>
-      <w:r>
-        <w:t xml:space="preserve"> “moin.educat@gmail.com”</w:t>
+        <w:t>&gt; git config --global user.email “moin.educat@gmail.com”</w:t>
       </w:r>
     </w:p>
     <w:p>
       <w:r>
         <w:lastRenderedPageBreak/>
-        <w:t>&gt; git config --global user.name “</w:t>
-      </w:r>
-      <w:proofErr w:type="spellStart"/>
-      <w:proofErr w:type="gramStart"/>
-      <w:r>
-        <w:t>moin.educat</w:t>
-      </w:r>
-      <w:proofErr w:type="spellEnd"/>
-      <w:proofErr w:type="gramEnd"/>
-      <w:r>
-        <w:t>”</w:t>
+        <w:t>&gt; git config --global user.name “moin.educat”</w:t>
       </w:r>
     </w:p>
     <w:p>
@@ -603,15 +492,7 @@
         <w:t xml:space="preserve">16. </w:t>
       </w:r>
       <w:r>
-        <w:t xml:space="preserve">Installing </w:t>
-      </w:r>
-      <w:proofErr w:type="spellStart"/>
-      <w:r>
-        <w:t>GitKraken</w:t>
-      </w:r>
-      <w:proofErr w:type="spellEnd"/>
-      <w:r>
-        <w:t xml:space="preserve"> (Our GUI)</w:t>
+        <w:t>Installing GitKraken (Our GUI)</w:t>
       </w:r>
     </w:p>
     <w:p>
@@ -748,23 +629,7 @@
           <w:i/>
           <w:iCs/>
         </w:rPr>
-        <w:t xml:space="preserve">list out contents </w:t>
-      </w:r>
-      <w:proofErr w:type="gramStart"/>
-      <w:r>
-        <w:rPr>
-          <w:i/>
-          <w:iCs/>
-        </w:rPr>
-        <w:t>of  pets</w:t>
-      </w:r>
-      <w:proofErr w:type="gramEnd"/>
-      <w:r>
-        <w:rPr>
-          <w:i/>
-          <w:iCs/>
-        </w:rPr>
-        <w:t xml:space="preserve"> directory</w:t>
+        <w:t>list out contents of  pets directory</w:t>
       </w:r>
       <w:r>
         <w:rPr>
@@ -792,7 +657,6 @@
       <w:r>
         <w:t xml:space="preserve">&gt; </w:t>
       </w:r>
-      <w:proofErr w:type="gramStart"/>
       <w:r>
         <w:rPr>
           <w:b/>
@@ -802,7 +666,6 @@
         </w:rPr>
         <w:t>open .</w:t>
       </w:r>
-      <w:proofErr w:type="gramEnd"/>
       <w:r>
         <w:t xml:space="preserve">  </w:t>
       </w:r>
@@ -811,23 +674,7 @@
           <w:i/>
           <w:iCs/>
         </w:rPr>
-        <w:t xml:space="preserve">// to open the folder </w:t>
-      </w:r>
-      <w:proofErr w:type="gramStart"/>
-      <w:r>
-        <w:rPr>
-          <w:i/>
-          <w:iCs/>
-        </w:rPr>
-        <w:t>window  (</w:t>
-      </w:r>
-      <w:proofErr w:type="gramEnd"/>
-      <w:r>
-        <w:rPr>
-          <w:i/>
-          <w:iCs/>
-        </w:rPr>
-        <w:t>start . for windows)</w:t>
+        <w:t>// to open the folder window  (start . for windows)</w:t>
       </w:r>
     </w:p>
     <w:p>
@@ -840,7 +687,6 @@
       <w:r>
         <w:t xml:space="preserve">&gt; </w:t>
       </w:r>
-      <w:proofErr w:type="spellStart"/>
       <w:r>
         <w:rPr>
           <w:b/>
@@ -850,7 +696,6 @@
         </w:rPr>
         <w:t>pwd</w:t>
       </w:r>
-      <w:proofErr w:type="spellEnd"/>
       <w:r>
         <w:rPr>
           <w:b/>
@@ -895,27 +740,7 @@
           <w:i/>
           <w:iCs/>
         </w:rPr>
-        <w:t xml:space="preserve">cd </w:t>
-      </w:r>
-      <w:proofErr w:type="spellStart"/>
-      <w:r>
-        <w:rPr>
-          <w:b/>
-          <w:bCs/>
-          <w:i/>
-          <w:iCs/>
-        </w:rPr>
-        <w:t>foldername</w:t>
-      </w:r>
-      <w:proofErr w:type="spellEnd"/>
-      <w:r>
-        <w:rPr>
-          <w:b/>
-          <w:bCs/>
-          <w:i/>
-          <w:iCs/>
-        </w:rPr>
-        <w:t>/path</w:t>
+        <w:t>cd foldername/path</w:t>
       </w:r>
       <w:r>
         <w:rPr>
@@ -961,19 +786,8 @@
           <w:i/>
           <w:iCs/>
         </w:rPr>
-        <w:t>cd</w:t>
-      </w:r>
-      <w:proofErr w:type="gramStart"/>
-      <w:r>
-        <w:rPr>
-          <w:b/>
-          <w:bCs/>
-          <w:i/>
-          <w:iCs/>
-        </w:rPr>
-        <w:t xml:space="preserve"> ..</w:t>
-      </w:r>
-      <w:proofErr w:type="gramEnd"/>
+        <w:t>cd ..</w:t>
+      </w:r>
       <w:r>
         <w:rPr>
           <w:b/>
@@ -1068,7 +882,6 @@
       <w:r>
         <w:t xml:space="preserve">&gt; </w:t>
       </w:r>
-      <w:proofErr w:type="spellStart"/>
       <w:r>
         <w:rPr>
           <w:b/>
@@ -1078,7 +891,6 @@
         </w:rPr>
         <w:t>mkdir</w:t>
       </w:r>
-      <w:proofErr w:type="spellEnd"/>
       <w:r>
         <w:rPr>
           <w:b/>
@@ -1249,15 +1061,7 @@
         <w:t xml:space="preserve">22. </w:t>
       </w:r>
       <w:r>
-        <w:t xml:space="preserve">What is a </w:t>
-      </w:r>
-      <w:proofErr w:type="spellStart"/>
-      <w:r>
-        <w:t>Git</w:t>
-      </w:r>
-      <w:proofErr w:type="spellEnd"/>
-      <w:r>
-        <w:t xml:space="preserve"> Repo</w:t>
+        <w:t>What is a Git Repo</w:t>
       </w:r>
     </w:p>
     <w:p>
@@ -1302,15 +1106,7 @@
         <w:t xml:space="preserve"> // to initialize the current folder as git folder</w:t>
       </w:r>
       <w:r>
-        <w:t xml:space="preserve"> (we can </w:t>
-      </w:r>
-      <w:proofErr w:type="gramStart"/>
-      <w:r>
-        <w:t>see .git</w:t>
-      </w:r>
-      <w:proofErr w:type="gramEnd"/>
-      <w:r>
-        <w:t xml:space="preserve"> folder have got created which is hidden)</w:t>
+        <w:t xml:space="preserve"> (we can see .git folder have got created which is hidden)</w:t>
       </w:r>
     </w:p>
     <w:p>
@@ -1377,15 +1173,7 @@
         <w:t xml:space="preserve">24. </w:t>
       </w:r>
       <w:r>
-        <w:t xml:space="preserve">The </w:t>
-      </w:r>
-      <w:proofErr w:type="gramStart"/>
-      <w:r>
-        <w:t>Mysterious .git</w:t>
-      </w:r>
-      <w:proofErr w:type="gramEnd"/>
-      <w:r>
-        <w:t xml:space="preserve"> Folder</w:t>
+        <w:t>The Mysterious .git Folder</w:t>
       </w:r>
     </w:p>
     <w:p>
@@ -1429,13 +1217,8 @@
       </w:r>
     </w:p>
     <w:p>
-      <w:proofErr w:type="gramStart"/>
-      <w:r>
-        <w:t>Remove .git</w:t>
-      </w:r>
-      <w:proofErr w:type="gramEnd"/>
-      <w:r>
-        <w:t xml:space="preserve"> folder from the git directory to make it normal directory from git directory</w:t>
+      <w:r>
+        <w:t>Remove .git folder from the git directory to make it normal directory from git directory</w:t>
       </w:r>
       <w:r>
         <w:t>.</w:t>
@@ -1528,15 +1311,7 @@
         <w:t xml:space="preserve"> (check point)</w:t>
       </w:r>
       <w:r>
-        <w:t xml:space="preserve"> of the project will be saved in </w:t>
-      </w:r>
-      <w:proofErr w:type="spellStart"/>
-      <w:r>
-        <w:t>git</w:t>
-      </w:r>
-      <w:proofErr w:type="spellEnd"/>
-      <w:r>
-        <w:t xml:space="preserve"> repo.</w:t>
+        <w:t xml:space="preserve"> of the project will be saved in git repo.</w:t>
       </w:r>
     </w:p>
     <w:p>
@@ -1548,13 +1323,8 @@
       <w:r>
         <w:t>(</w:t>
       </w:r>
-      <w:proofErr w:type="gramStart"/>
-      <w:r>
-        <w:t>creation</w:t>
-      </w:r>
-      <w:proofErr w:type="gramEnd"/>
-      <w:r>
-        <w:t xml:space="preserve"> of new</w:t>
+      <w:r>
+        <w:t>creation of new</w:t>
       </w:r>
       <w:r>
         <w:t xml:space="preserve"> files, modified files, and file deleting </w:t>
@@ -1619,17 +1389,7 @@
           <w:i/>
           <w:iCs/>
         </w:rPr>
-        <w:t>&lt;filename</w:t>
-      </w:r>
-      <w:proofErr w:type="gramStart"/>
-      <w:r>
-        <w:rPr>
-          <w:b/>
-          <w:bCs/>
-          <w:i/>
-          <w:iCs/>
-        </w:rPr>
-        <w:t>&gt;</w:t>
+        <w:t>&lt;filename&gt;</w:t>
       </w:r>
       <w:r>
         <w:t xml:space="preserve">  </w:t>
@@ -1641,17 +1401,7 @@
           <w:i/>
           <w:iCs/>
         </w:rPr>
-        <w:t>&lt;</w:t>
-      </w:r>
-      <w:proofErr w:type="gramEnd"/>
-      <w:r>
-        <w:rPr>
-          <w:b/>
-          <w:bCs/>
-          <w:i/>
-          <w:iCs/>
-        </w:rPr>
-        <w:t>filename&gt;</w:t>
+        <w:t>&lt;filename&gt;</w:t>
       </w:r>
       <w:r>
         <w:t xml:space="preserve"> </w:t>
@@ -1681,38 +1431,169 @@
           <w:i/>
           <w:iCs/>
         </w:rPr>
+        <w:t>git add</w:t>
+      </w:r>
+      <w:r>
+        <w:rPr>
+          <w:b/>
+          <w:bCs/>
+          <w:i/>
+          <w:iCs/>
+        </w:rPr>
+        <w:t xml:space="preserve"> . </w:t>
+      </w:r>
+      <w:r>
+        <w:t xml:space="preserve"> </w:t>
+      </w:r>
+      <w:r>
+        <w:rPr>
+          <w:i/>
+          <w:iCs/>
+        </w:rPr>
+        <w:t xml:space="preserve">// to </w:t>
+      </w:r>
+      <w:r>
+        <w:rPr>
+          <w:i/>
+          <w:iCs/>
+        </w:rPr>
+        <w:t>stage all</w:t>
+      </w:r>
+    </w:p>
+    <w:p>
+      <w:pPr>
+        <w:spacing w:after="0"/>
+        <w:rPr>
+          <w:b/>
+          <w:bCs/>
+          <w:i/>
+          <w:iCs/>
+        </w:rPr>
+      </w:pPr>
+      <w:r>
+        <w:rPr>
+          <w:b/>
+          <w:bCs/>
+          <w:i/>
+          <w:iCs/>
+        </w:rPr>
+        <w:t>To Remove file from staging area</w:t>
+      </w:r>
+      <w:r>
+        <w:rPr>
+          <w:b/>
+          <w:bCs/>
+          <w:i/>
+          <w:iCs/>
+        </w:rPr>
+        <w:t>:</w:t>
+      </w:r>
+    </w:p>
+    <w:p>
+      <w:pPr>
+        <w:spacing w:after="0"/>
+        <w:rPr>
+          <w:i/>
+          <w:iCs/>
+        </w:rPr>
+      </w:pPr>
+      <w:r>
+        <w:rPr>
+          <w:i/>
+          <w:iCs/>
+        </w:rPr>
+        <w:t>If you don’t want staged copy of file, delete it with git rm. If you want a staged copy, commit it.</w:t>
+      </w:r>
+    </w:p>
+    <w:p>
+      <w:pPr>
+        <w:rPr>
+          <w:i/>
+          <w:iCs/>
+        </w:rPr>
+      </w:pPr>
+      <w:r>
+        <w:t xml:space="preserve">&gt; </w:t>
+      </w:r>
+      <w:r>
+        <w:rPr>
+          <w:b/>
+          <w:bCs/>
+          <w:i/>
+          <w:iCs/>
+        </w:rPr>
         <w:t xml:space="preserve">git </w:t>
       </w:r>
-      <w:proofErr w:type="gramStart"/>
-      <w:r>
-        <w:rPr>
-          <w:b/>
-          <w:bCs/>
-          <w:i/>
-          <w:iCs/>
-        </w:rPr>
-        <w:t>add</w:t>
-      </w:r>
-      <w:r>
-        <w:rPr>
-          <w:b/>
-          <w:bCs/>
-          <w:i/>
-          <w:iCs/>
-        </w:rPr>
-        <w:t xml:space="preserve"> .</w:t>
-      </w:r>
-      <w:proofErr w:type="gramEnd"/>
-      <w:r>
-        <w:rPr>
-          <w:b/>
-          <w:bCs/>
-          <w:i/>
-          <w:iCs/>
-        </w:rPr>
+      <w:r>
+        <w:rPr>
+          <w:b/>
+          <w:bCs/>
+          <w:i/>
+          <w:iCs/>
+        </w:rPr>
+        <w:t>rm --cached &lt;filename&gt;</w:t>
+      </w:r>
+      <w:r>
         <w:t xml:space="preserve"> </w:t>
       </w:r>
       <w:r>
+        <w:rPr>
+          <w:i/>
+          <w:iCs/>
+        </w:rPr>
+        <w:t xml:space="preserve">// </w:t>
+      </w:r>
+      <w:r>
+        <w:rPr>
+          <w:i/>
+          <w:iCs/>
+        </w:rPr>
+        <w:t>(</w:t>
+      </w:r>
+      <w:r>
+        <w:rPr>
+          <w:i/>
+          <w:iCs/>
+        </w:rPr>
+        <w:t xml:space="preserve">to </w:t>
+      </w:r>
+      <w:r>
+        <w:rPr>
+          <w:i/>
+          <w:iCs/>
+        </w:rPr>
+        <w:t>remove file from staging area)</w:t>
+      </w:r>
+    </w:p>
+    <w:p>
+      <w:pPr>
+        <w:rPr>
+          <w:i/>
+          <w:iCs/>
+        </w:rPr>
+      </w:pPr>
+      <w:r>
+        <w:t xml:space="preserve">&gt; </w:t>
+      </w:r>
+      <w:r>
+        <w:rPr>
+          <w:b/>
+          <w:bCs/>
+          <w:i/>
+          <w:iCs/>
+        </w:rPr>
+        <w:t xml:space="preserve">git </w:t>
+      </w:r>
+      <w:r>
+        <w:rPr>
+          <w:b/>
+          <w:bCs/>
+          <w:i/>
+          <w:iCs/>
+        </w:rPr>
+        <w:t>restore --staged &lt;filename&gt;</w:t>
+      </w:r>
+      <w:r>
         <w:t xml:space="preserve"> </w:t>
       </w:r>
       <w:r>
@@ -1720,97 +1601,6 @@
           <w:i/>
           <w:iCs/>
         </w:rPr>
-        <w:t xml:space="preserve">// to </w:t>
-      </w:r>
-      <w:r>
-        <w:rPr>
-          <w:i/>
-          <w:iCs/>
-        </w:rPr>
-        <w:t>stage all</w:t>
-      </w:r>
-    </w:p>
-    <w:p>
-      <w:pPr>
-        <w:spacing w:after="0"/>
-        <w:rPr>
-          <w:b/>
-          <w:bCs/>
-          <w:i/>
-          <w:iCs/>
-        </w:rPr>
-      </w:pPr>
-      <w:r>
-        <w:rPr>
-          <w:b/>
-          <w:bCs/>
-          <w:i/>
-          <w:iCs/>
-        </w:rPr>
-        <w:t>To Remove file from staging area</w:t>
-      </w:r>
-      <w:r>
-        <w:rPr>
-          <w:b/>
-          <w:bCs/>
-          <w:i/>
-          <w:iCs/>
-        </w:rPr>
-        <w:t>:</w:t>
-      </w:r>
-    </w:p>
-    <w:p>
-      <w:pPr>
-        <w:spacing w:after="0"/>
-        <w:rPr>
-          <w:i/>
-          <w:iCs/>
-        </w:rPr>
-      </w:pPr>
-      <w:r>
-        <w:rPr>
-          <w:i/>
-          <w:iCs/>
-        </w:rPr>
-        <w:t>If you don’t want staged copy of file, delete it with git rm. If you want a staged copy, commit it.</w:t>
-      </w:r>
-    </w:p>
-    <w:p>
-      <w:pPr>
-        <w:rPr>
-          <w:i/>
-          <w:iCs/>
-        </w:rPr>
-      </w:pPr>
-      <w:r>
-        <w:t xml:space="preserve">&gt; </w:t>
-      </w:r>
-      <w:r>
-        <w:rPr>
-          <w:b/>
-          <w:bCs/>
-          <w:i/>
-          <w:iCs/>
-        </w:rPr>
-        <w:t xml:space="preserve">git </w:t>
-      </w:r>
-      <w:r>
-        <w:rPr>
-          <w:b/>
-          <w:bCs/>
-          <w:i/>
-          <w:iCs/>
-        </w:rPr>
-        <w:t>rm --cached &lt;filename&gt;</w:t>
-      </w:r>
-      <w:r>
-        <w:t xml:space="preserve"> </w:t>
-      </w:r>
-      <w:r>
-        <w:rPr>
-          <w:i/>
-          <w:iCs/>
-        </w:rPr>
         <w:t xml:space="preserve">// </w:t>
       </w:r>
       <w:r>
@@ -1832,76 +1622,7 @@
           <w:i/>
           <w:iCs/>
         </w:rPr>
-        <w:t>remove file from staging area)</w:t>
-      </w:r>
-    </w:p>
-    <w:p>
-      <w:pPr>
-        <w:rPr>
-          <w:i/>
-          <w:iCs/>
-        </w:rPr>
-      </w:pPr>
-      <w:r>
-        <w:t xml:space="preserve">&gt; </w:t>
-      </w:r>
-      <w:r>
-        <w:rPr>
-          <w:b/>
-          <w:bCs/>
-          <w:i/>
-          <w:iCs/>
-        </w:rPr>
-        <w:t xml:space="preserve">git </w:t>
-      </w:r>
-      <w:r>
-        <w:rPr>
-          <w:b/>
-          <w:bCs/>
-          <w:i/>
-          <w:iCs/>
-        </w:rPr>
-        <w:t>restore --staged &lt;filename&gt;</w:t>
-      </w:r>
-      <w:r>
-        <w:t xml:space="preserve"> </w:t>
-      </w:r>
-      <w:r>
-        <w:rPr>
-          <w:i/>
-          <w:iCs/>
-        </w:rPr>
-        <w:t xml:space="preserve">// </w:t>
-      </w:r>
-      <w:r>
-        <w:rPr>
-          <w:i/>
-          <w:iCs/>
-        </w:rPr>
-        <w:t>(</w:t>
-      </w:r>
-      <w:r>
-        <w:rPr>
-          <w:i/>
-          <w:iCs/>
-        </w:rPr>
-        <w:t xml:space="preserve">to </w:t>
-      </w:r>
-      <w:proofErr w:type="spellStart"/>
-      <w:r>
-        <w:rPr>
-          <w:i/>
-          <w:iCs/>
-        </w:rPr>
-        <w:t>unstage</w:t>
-      </w:r>
-      <w:proofErr w:type="spellEnd"/>
-      <w:r>
-        <w:rPr>
-          <w:i/>
-          <w:iCs/>
-        </w:rPr>
-        <w:t>)</w:t>
+        <w:t>unstage)</w:t>
       </w:r>
     </w:p>
     <w:p>
@@ -2128,15 +1849,7 @@
         <w:t xml:space="preserve">28. </w:t>
       </w:r>
       <w:r>
-        <w:t xml:space="preserve">Finally, </w:t>
-      </w:r>
-      <w:proofErr w:type="gramStart"/>
-      <w:r>
-        <w:t>The</w:t>
-      </w:r>
-      <w:proofErr w:type="gramEnd"/>
-      <w:r>
-        <w:t xml:space="preserve"> git commit Command</w:t>
+        <w:t>Finally, The git commit Command</w:t>
       </w:r>
     </w:p>
     <w:p>
@@ -2165,17 +1878,7 @@
           <w:i/>
           <w:iCs/>
         </w:rPr>
-        <w:t xml:space="preserve">commit -m “first </w:t>
-      </w:r>
-      <w:proofErr w:type="gramStart"/>
-      <w:r>
-        <w:rPr>
-          <w:b/>
-          <w:bCs/>
-          <w:i/>
-          <w:iCs/>
-        </w:rPr>
-        <w:t xml:space="preserve">commit” </w:t>
+        <w:t xml:space="preserve">commit -m “first commit” </w:t>
       </w:r>
       <w:r>
         <w:t xml:space="preserve"> </w:t>
@@ -2185,15 +1888,7 @@
           <w:i/>
           <w:iCs/>
         </w:rPr>
-        <w:t>/</w:t>
-      </w:r>
-      <w:proofErr w:type="gramEnd"/>
-      <w:r>
-        <w:rPr>
-          <w:i/>
-          <w:iCs/>
-        </w:rPr>
-        <w:t xml:space="preserve">/ </w:t>
+        <w:t xml:space="preserve">// </w:t>
       </w:r>
       <w:r>
         <w:rPr>
@@ -2300,27 +1995,7 @@
           <w:i/>
           <w:iCs/>
         </w:rPr>
-        <w:t>log --</w:t>
-      </w:r>
-      <w:proofErr w:type="spellStart"/>
-      <w:r>
-        <w:rPr>
-          <w:b/>
-          <w:bCs/>
-          <w:i/>
-          <w:iCs/>
-        </w:rPr>
-        <w:t>oneline</w:t>
-      </w:r>
-      <w:proofErr w:type="spellEnd"/>
-      <w:r>
-        <w:rPr>
-          <w:b/>
-          <w:bCs/>
-          <w:i/>
-          <w:iCs/>
-        </w:rPr>
-        <w:t xml:space="preserve"> </w:t>
+        <w:t xml:space="preserve">log --oneline </w:t>
       </w:r>
       <w:r>
         <w:rPr>
@@ -2374,7 +2049,6 @@
         </w:rPr>
         <w:t xml:space="preserve">git </w:t>
       </w:r>
-      <w:proofErr w:type="gramStart"/>
       <w:r>
         <w:rPr>
           <w:b/>
@@ -2389,15 +2063,7 @@
           <w:i/>
           <w:iCs/>
         </w:rPr>
-        <w:t>/</w:t>
-      </w:r>
-      <w:proofErr w:type="gramEnd"/>
-      <w:r>
-        <w:rPr>
-          <w:i/>
-          <w:iCs/>
-        </w:rPr>
-        <w:t xml:space="preserve">/ </w:t>
+        <w:t xml:space="preserve">// </w:t>
       </w:r>
       <w:r>
         <w:rPr>
@@ -2453,23 +2119,7 @@
           <w:b/>
           <w:bCs/>
         </w:rPr>
-        <w:t xml:space="preserve">Commits In </w:t>
-      </w:r>
-      <w:proofErr w:type="gramStart"/>
-      <w:r>
-        <w:rPr>
-          <w:b/>
-          <w:bCs/>
-        </w:rPr>
-        <w:t>Detail(</w:t>
-      </w:r>
-      <w:proofErr w:type="gramEnd"/>
-      <w:r>
-        <w:rPr>
-          <w:b/>
-          <w:bCs/>
-        </w:rPr>
-        <w:t>And Related Topics)</w:t>
+        <w:t>Commits In Detail(And Related Topics)</w:t>
       </w:r>
     </w:p>
     <w:p>
@@ -2590,29 +2240,7 @@
           <w:i/>
           <w:iCs/>
         </w:rPr>
-        <w:t xml:space="preserve">it config –global </w:t>
-      </w:r>
-      <w:proofErr w:type="spellStart"/>
-      <w:proofErr w:type="gramStart"/>
-      <w:r>
-        <w:rPr>
-          <w:b/>
-          <w:bCs/>
-          <w:i/>
-          <w:iCs/>
-        </w:rPr>
-        <w:t>core.editor</w:t>
-      </w:r>
-      <w:proofErr w:type="spellEnd"/>
-      <w:proofErr w:type="gramEnd"/>
-      <w:r>
-        <w:rPr>
-          <w:b/>
-          <w:bCs/>
-          <w:i/>
-          <w:iCs/>
-        </w:rPr>
-        <w:t xml:space="preserve"> “code - -wait"</w:t>
+        <w:t>it config –global core.editor “code - -wait"</w:t>
       </w:r>
     </w:p>
     <w:p>
@@ -2621,15 +2249,7 @@
         <w:spacing w:before="0"/>
       </w:pPr>
       <w:r>
-        <w:t xml:space="preserve">36. A Closer Look </w:t>
-      </w:r>
-      <w:proofErr w:type="gramStart"/>
-      <w:r>
-        <w:t>At</w:t>
-      </w:r>
-      <w:proofErr w:type="gramEnd"/>
-      <w:r>
-        <w:t xml:space="preserve"> The Git Log Command</w:t>
+        <w:t>36. A Closer Look At The Git Log Command</w:t>
       </w:r>
     </w:p>
     <w:p>
@@ -2725,7 +2345,6 @@
         </w:rPr>
         <w:t>--</w:t>
       </w:r>
-      <w:proofErr w:type="spellStart"/>
       <w:r>
         <w:rPr>
           <w:b/>
@@ -2735,7 +2354,6 @@
         </w:rPr>
         <w:t>oneline</w:t>
       </w:r>
-      <w:proofErr w:type="spellEnd"/>
       <w:r>
         <w:rPr>
           <w:b/>
@@ -2826,37 +2444,16 @@
       <w:pPr>
         <w:spacing w:after="0"/>
       </w:pPr>
-      <w:proofErr w:type="spellStart"/>
-      <w:r>
-        <w:t>Rathaer</w:t>
-      </w:r>
-      <w:proofErr w:type="spellEnd"/>
-      <w:r>
-        <w:t xml:space="preserve"> than making a </w:t>
-      </w:r>
-      <w:proofErr w:type="gramStart"/>
-      <w:r>
-        <w:t>brand new</w:t>
-      </w:r>
-      <w:proofErr w:type="gramEnd"/>
-      <w:r>
-        <w:t xml:space="preserve"> separate commit, you can “redo” the previous commit using the --amend flag</w:t>
-      </w:r>
-    </w:p>
-    <w:p>
-      <w:pPr>
-        <w:spacing w:after="0"/>
-      </w:pPr>
-      <w:r>
-        <w:t>(</w:t>
-      </w:r>
-      <w:proofErr w:type="gramStart"/>
-      <w:r>
-        <w:t>only</w:t>
-      </w:r>
-      <w:proofErr w:type="gramEnd"/>
-      <w:r>
-        <w:t xml:space="preserve"> the recent commit, not further down can be amended)</w:t>
+      <w:r>
+        <w:t>Rathaer than making a brand new separate commit, you can “redo” the previous commit using the --amend flag</w:t>
+      </w:r>
+    </w:p>
+    <w:p>
+      <w:pPr>
+        <w:spacing w:after="0"/>
+      </w:pPr>
+      <w:r>
+        <w:t>(only the recent commit, not further down can be amended)</w:t>
       </w:r>
     </w:p>
     <w:p>
@@ -2877,13 +2474,8 @@
         <w:spacing w:after="0"/>
       </w:pPr>
       <w:r>
-        <w:t xml:space="preserve">&gt; git add </w:t>
-      </w:r>
-      <w:proofErr w:type="spellStart"/>
-      <w:r>
-        <w:t>forgotten_file</w:t>
-      </w:r>
-      <w:proofErr w:type="spellEnd"/>
+        <w:t>&gt; git add forgotten_file</w:t>
+      </w:r>
     </w:p>
     <w:p>
       <w:pPr>
@@ -2922,72 +2514,31 @@
         <w:t xml:space="preserve">39. </w:t>
       </w:r>
       <w:r>
-        <w:t>Ignoring Files w</w:t>
-      </w:r>
-      <w:proofErr w:type="gramStart"/>
-      <w:r>
-        <w:t>/ .</w:t>
-      </w:r>
-      <w:proofErr w:type="spellStart"/>
-      <w:r>
-        <w:t>gitignore</w:t>
-      </w:r>
-      <w:proofErr w:type="spellEnd"/>
-      <w:proofErr w:type="gramEnd"/>
-    </w:p>
-    <w:p>
-      <w:pPr>
-        <w:spacing w:after="0"/>
-      </w:pPr>
-      <w:r>
-        <w:t xml:space="preserve">Create a file </w:t>
-      </w:r>
-      <w:proofErr w:type="gramStart"/>
-      <w:r>
-        <w:t>called .</w:t>
-      </w:r>
-      <w:proofErr w:type="spellStart"/>
-      <w:r>
-        <w:t>gitignore</w:t>
-      </w:r>
-      <w:proofErr w:type="spellEnd"/>
-      <w:proofErr w:type="gramEnd"/>
-      <w:r>
-        <w:t xml:space="preserve"> in the root of a repository. Inside the file, we can write patterns to tell Git which files &amp; folders to ignore:</w:t>
-      </w:r>
-    </w:p>
-    <w:p>
-      <w:pPr>
-        <w:spacing w:after="0"/>
-      </w:pPr>
-      <w:r>
-        <w:t>.</w:t>
-      </w:r>
-      <w:proofErr w:type="spellStart"/>
-      <w:r>
-        <w:t>DS_Store</w:t>
-      </w:r>
-      <w:proofErr w:type="spellEnd"/>
-      <w:r>
-        <w:t xml:space="preserve"> will ignore files named .</w:t>
-      </w:r>
-      <w:proofErr w:type="spellStart"/>
-      <w:r>
-        <w:t>DS_Store</w:t>
-      </w:r>
-      <w:proofErr w:type="spellEnd"/>
-    </w:p>
-    <w:p>
-      <w:pPr>
-        <w:spacing w:after="0"/>
-      </w:pPr>
-      <w:proofErr w:type="spellStart"/>
-      <w:r>
-        <w:t>folderName</w:t>
-      </w:r>
-      <w:proofErr w:type="spellEnd"/>
-      <w:r>
-        <w:t>/ will ignore an entire directory</w:t>
+        <w:t>Ignoring Files w/ .gitignore</w:t>
+      </w:r>
+    </w:p>
+    <w:p>
+      <w:pPr>
+        <w:spacing w:after="0"/>
+      </w:pPr>
+      <w:r>
+        <w:t>Create a file called .gitignore in the root of a repository. Inside the file, we can write patterns to tell Git which files &amp; folders to ignore:</w:t>
+      </w:r>
+    </w:p>
+    <w:p>
+      <w:pPr>
+        <w:spacing w:after="0"/>
+      </w:pPr>
+      <w:r>
+        <w:t>.DS_Store will ignore files named .DS_Store</w:t>
+      </w:r>
+    </w:p>
+    <w:p>
+      <w:pPr>
+        <w:spacing w:after="0"/>
+      </w:pPr>
+      <w:r>
+        <w:t>folderName/ will ignore an entire directory</w:t>
       </w:r>
     </w:p>
     <w:p>
@@ -3099,15 +2650,7 @@
     </w:p>
     <w:p>
       <w:r>
-        <w:t xml:space="preserve">From Git’s perspective the master branch is just like any other branch. I </w:t>
-      </w:r>
-      <w:proofErr w:type="gramStart"/>
-      <w:r>
-        <w:t>does</w:t>
-      </w:r>
-      <w:proofErr w:type="gramEnd"/>
-      <w:r>
-        <w:t xml:space="preserve"> not have to hold the “master copy” of your project.</w:t>
+        <w:t>From Git’s perspective the master branch is just like any other branch. I does not have to hold the “master copy” of your project.</w:t>
       </w:r>
     </w:p>
     <w:p>
@@ -3128,15 +2671,7 @@
     <w:p>
       <w:r>
         <w:lastRenderedPageBreak/>
-        <w:t xml:space="preserve">In 2020, </w:t>
-      </w:r>
-      <w:proofErr w:type="spellStart"/>
-      <w:r>
-        <w:t>Github</w:t>
-      </w:r>
-      <w:proofErr w:type="spellEnd"/>
-      <w:r>
-        <w:t xml:space="preserve"> renamed the default branch from master to main. The default Git branch name is still master, thought the Git team is exploring a potential change. We will circle back to this shortly.</w:t>
+        <w:t>In 2020, Github renamed the default branch from master to main. The default Git branch name is still master, thought the Git team is exploring a potential change. We will circle back to this shortly.</w:t>
       </w:r>
     </w:p>
     <w:p>
@@ -3212,15 +2747,7 @@
         <w:t xml:space="preserve">44. </w:t>
       </w:r>
       <w:r>
-        <w:t xml:space="preserve">Viewing All branches </w:t>
-      </w:r>
-      <w:proofErr w:type="gramStart"/>
-      <w:r>
-        <w:t>With</w:t>
-      </w:r>
-      <w:proofErr w:type="gramEnd"/>
-      <w:r>
-        <w:t xml:space="preserve"> gi</w:t>
+        <w:t>Viewing All branches With gi</w:t>
       </w:r>
       <w:r>
         <w:t>t</w:t>
@@ -3314,18 +2841,8 @@
           <w:iCs/>
           <w:highlight w:val="yellow"/>
         </w:rPr>
-        <w:t xml:space="preserve">* </w:t>
-      </w:r>
-      <w:proofErr w:type="gramStart"/>
-      <w:r>
-        <w:rPr>
-          <w:i/>
-          <w:iCs/>
-          <w:highlight w:val="yellow"/>
-        </w:rPr>
-        <w:t>master</w:t>
-      </w:r>
-      <w:proofErr w:type="gramEnd"/>
+        <w:t>* master</w:t>
+      </w:r>
     </w:p>
     <w:p>
       <w:pPr>
@@ -3604,15 +3121,7 @@
           <w:i/>
           <w:iCs/>
         </w:rPr>
-        <w:t xml:space="preserve"> like &gt;git checkout b30c</w:t>
-      </w:r>
-      <w:proofErr w:type="gramStart"/>
-      <w:r>
-        <w:rPr>
-          <w:i/>
-          <w:iCs/>
-        </w:rPr>
-        <w:t xml:space="preserve">125 </w:t>
+        <w:t xml:space="preserve"> like &gt;git checkout b30c125 </w:t>
       </w:r>
       <w:r>
         <w:rPr>
@@ -3621,7 +3130,6 @@
         </w:rPr>
         <w:t>)</w:t>
       </w:r>
-      <w:proofErr w:type="gramEnd"/>
       <w:r>
         <w:rPr>
           <w:i/>
@@ -3724,15 +3232,7 @@
         <w:spacing w:after="0"/>
       </w:pPr>
       <w:r>
-        <w:t xml:space="preserve">You will see older tutorials and docs using checkout rather than switch. Both </w:t>
-      </w:r>
-      <w:proofErr w:type="gramStart"/>
-      <w:r>
-        <w:t>work</w:t>
-      </w:r>
-      <w:proofErr w:type="gramEnd"/>
-      <w:r>
-        <w:t xml:space="preserve"> now.</w:t>
+        <w:t>You will see older tutorials and docs using checkout rather than switch. Both work now.</w:t>
       </w:r>
     </w:p>
     <w:p>
@@ -3788,23 +3288,7 @@
           <w:i/>
           <w:iCs/>
         </w:rPr>
-        <w:t>activates b1 branch (checkout used to switch branch or to any commit (by providing hash) like &gt;git checkout b30c</w:t>
-      </w:r>
-      <w:proofErr w:type="gramStart"/>
-      <w:r>
-        <w:rPr>
-          <w:i/>
-          <w:iCs/>
-        </w:rPr>
-        <w:t>125 )</w:t>
-      </w:r>
-      <w:proofErr w:type="gramEnd"/>
-      <w:r>
-        <w:rPr>
-          <w:i/>
-          <w:iCs/>
-        </w:rPr>
-        <w:t xml:space="preserve"> (&gt;git checkout -b b5 //to create and activate a branch at </w:t>
+        <w:t xml:space="preserve">activates b1 branch (checkout used to switch branch or to any commit (by providing hash) like &gt;git checkout b30c125 ) (&gt;git checkout -b b5 //to create and activate a branch at </w:t>
       </w:r>
       <w:r>
         <w:rPr>
@@ -3916,79 +3400,23 @@
         <w:spacing w:before="0"/>
       </w:pPr>
       <w:r>
-        <w:t xml:space="preserve">48. Switching Branches with </w:t>
-      </w:r>
-      <w:proofErr w:type="spellStart"/>
-      <w:r>
-        <w:t>Unstaged</w:t>
-      </w:r>
-      <w:proofErr w:type="spellEnd"/>
-      <w:r>
-        <w:t xml:space="preserve"> Changes</w:t>
-      </w:r>
-    </w:p>
-    <w:p>
-      <w:pPr>
-        <w:spacing w:after="0"/>
-        <w:rPr>
-          <w:b/>
-          <w:bCs/>
-        </w:rPr>
-      </w:pPr>
-      <w:r>
-        <w:rPr>
-          <w:b/>
-          <w:bCs/>
-        </w:rPr>
-        <w:t xml:space="preserve">If try to switch to </w:t>
-      </w:r>
-      <w:proofErr w:type="gramStart"/>
-      <w:r>
-        <w:rPr>
-          <w:b/>
-          <w:bCs/>
-        </w:rPr>
-        <w:t>other</w:t>
-      </w:r>
-      <w:proofErr w:type="gramEnd"/>
-      <w:r>
-        <w:rPr>
-          <w:b/>
-          <w:bCs/>
-        </w:rPr>
-        <w:t xml:space="preserve"> branch with </w:t>
-      </w:r>
-      <w:proofErr w:type="spellStart"/>
-      <w:r>
-        <w:rPr>
-          <w:b/>
-          <w:bCs/>
-        </w:rPr>
-        <w:t>unstaged</w:t>
-      </w:r>
-      <w:proofErr w:type="spellEnd"/>
-      <w:r>
-        <w:rPr>
-          <w:b/>
-          <w:bCs/>
-        </w:rPr>
-        <w:t xml:space="preserve"> </w:t>
-      </w:r>
-      <w:proofErr w:type="spellStart"/>
-      <w:r>
-        <w:rPr>
-          <w:b/>
-          <w:bCs/>
-        </w:rPr>
-        <w:t>chanes</w:t>
-      </w:r>
-      <w:proofErr w:type="spellEnd"/>
-      <w:r>
-        <w:rPr>
-          <w:b/>
-          <w:bCs/>
-        </w:rPr>
-        <w:t>, the following thing happens</w:t>
+        <w:t>48. Switching Branches with Unstaged Changes</w:t>
+      </w:r>
+    </w:p>
+    <w:p>
+      <w:pPr>
+        <w:spacing w:after="0"/>
+        <w:rPr>
+          <w:b/>
+          <w:bCs/>
+        </w:rPr>
+      </w:pPr>
+      <w:r>
+        <w:rPr>
+          <w:b/>
+          <w:bCs/>
+        </w:rPr>
+        <w:t>If try to switch to other branch with unstaged chanes, the following thing happens</w:t>
       </w:r>
       <w:r>
         <w:rPr>
@@ -4305,19 +3733,8 @@
           <w:i/>
           <w:iCs/>
         </w:rPr>
-        <w:t xml:space="preserve">git branch -m </w:t>
-      </w:r>
-      <w:proofErr w:type="spellStart"/>
-      <w:r>
-        <w:rPr>
-          <w:b/>
-          <w:bCs/>
-          <w:i/>
-          <w:iCs/>
-        </w:rPr>
-        <w:t>newbranch</w:t>
-      </w:r>
-      <w:proofErr w:type="spellEnd"/>
+        <w:t>git branch -m newbranch</w:t>
+      </w:r>
     </w:p>
     <w:p>
       <w:pPr>
@@ -4386,10 +3803,7 @@
         <w:spacing w:before="0"/>
       </w:pPr>
       <w:r>
-        <w:t>5</w:t>
-      </w:r>
-      <w:r>
-        <w:t>3</w:t>
+        <w:t>53</w:t>
       </w:r>
       <w:r>
         <w:t xml:space="preserve">. </w:t>
@@ -4763,29 +4177,7 @@
           <w:szCs w:val="21"/>
           <w:lang w:eastAsia="en-IN"/>
         </w:rPr>
-        <w:t>"</w:t>
-      </w:r>
-      <w:proofErr w:type="spellStart"/>
-      <w:r>
-        <w:rPr>
-          <w:rFonts w:ascii="Consolas" w:eastAsia="Times New Roman" w:hAnsi="Consolas" w:cs="Times New Roman"/>
-          <w:color w:val="0000FF"/>
-          <w:sz w:val="21"/>
-          <w:szCs w:val="21"/>
-          <w:lang w:eastAsia="en-IN"/>
-        </w:rPr>
-        <w:t>en</w:t>
-      </w:r>
-      <w:proofErr w:type="spellEnd"/>
-      <w:r>
-        <w:rPr>
-          <w:rFonts w:ascii="Consolas" w:eastAsia="Times New Roman" w:hAnsi="Consolas" w:cs="Times New Roman"/>
-          <w:color w:val="0000FF"/>
-          <w:sz w:val="21"/>
-          <w:szCs w:val="21"/>
-          <w:lang w:eastAsia="en-IN"/>
-        </w:rPr>
-        <w:t>"</w:t>
+        <w:t>"en"</w:t>
       </w:r>
       <w:r>
         <w:rPr>
@@ -4954,20 +4346,8 @@
           <w:szCs w:val="21"/>
           <w:lang w:eastAsia="en-IN"/>
         </w:rPr>
-        <w:t>http-</w:t>
-      </w:r>
-      <w:proofErr w:type="spellStart"/>
-      <w:r>
-        <w:rPr>
-          <w:rFonts w:ascii="Consolas" w:eastAsia="Times New Roman" w:hAnsi="Consolas" w:cs="Times New Roman"/>
-          <w:color w:val="FF0000"/>
-          <w:sz w:val="21"/>
-          <w:szCs w:val="21"/>
-          <w:lang w:eastAsia="en-IN"/>
-        </w:rPr>
-        <w:t>equiv</w:t>
-      </w:r>
-      <w:proofErr w:type="spellEnd"/>
+        <w:t>http-equiv</w:t>
+      </w:r>
       <w:r>
         <w:rPr>
           <w:rFonts w:ascii="Consolas" w:eastAsia="Times New Roman" w:hAnsi="Consolas" w:cs="Times New Roman"/>
@@ -5549,29 +4929,7 @@
           <w:szCs w:val="21"/>
           <w:lang w:eastAsia="en-IN"/>
         </w:rPr>
-        <w:t>"</w:t>
-      </w:r>
-      <w:proofErr w:type="spellStart"/>
-      <w:r>
-        <w:rPr>
-          <w:rFonts w:ascii="Consolas" w:eastAsia="Times New Roman" w:hAnsi="Consolas" w:cs="Times New Roman"/>
-          <w:color w:val="0000FF"/>
-          <w:sz w:val="21"/>
-          <w:szCs w:val="21"/>
-          <w:lang w:eastAsia="en-IN"/>
-        </w:rPr>
-        <w:t>en</w:t>
-      </w:r>
-      <w:proofErr w:type="spellEnd"/>
-      <w:r>
-        <w:rPr>
-          <w:rFonts w:ascii="Consolas" w:eastAsia="Times New Roman" w:hAnsi="Consolas" w:cs="Times New Roman"/>
-          <w:color w:val="0000FF"/>
-          <w:sz w:val="21"/>
-          <w:szCs w:val="21"/>
-          <w:lang w:eastAsia="en-IN"/>
-        </w:rPr>
-        <w:t>"</w:t>
+        <w:t>"en"</w:t>
       </w:r>
       <w:r>
         <w:rPr>
@@ -5740,20 +5098,8 @@
           <w:szCs w:val="21"/>
           <w:lang w:eastAsia="en-IN"/>
         </w:rPr>
-        <w:t>http-</w:t>
-      </w:r>
-      <w:proofErr w:type="spellStart"/>
-      <w:r>
-        <w:rPr>
-          <w:rFonts w:ascii="Consolas" w:eastAsia="Times New Roman" w:hAnsi="Consolas" w:cs="Times New Roman"/>
-          <w:color w:val="FF0000"/>
-          <w:sz w:val="21"/>
-          <w:szCs w:val="21"/>
-          <w:lang w:eastAsia="en-IN"/>
-        </w:rPr>
-        <w:t>equiv</w:t>
-      </w:r>
-      <w:proofErr w:type="spellEnd"/>
+        <w:t>http-equiv</w:t>
+      </w:r>
       <w:r>
         <w:rPr>
           <w:rFonts w:ascii="Consolas" w:eastAsia="Times New Roman" w:hAnsi="Consolas" w:cs="Times New Roman"/>
@@ -6355,29 +5701,7 @@
           <w:szCs w:val="21"/>
           <w:lang w:eastAsia="en-IN"/>
         </w:rPr>
-        <w:t>"</w:t>
-      </w:r>
-      <w:proofErr w:type="spellStart"/>
-      <w:r>
-        <w:rPr>
-          <w:rFonts w:ascii="Consolas" w:eastAsia="Times New Roman" w:hAnsi="Consolas" w:cs="Times New Roman"/>
-          <w:color w:val="0000FF"/>
-          <w:sz w:val="21"/>
-          <w:szCs w:val="21"/>
-          <w:lang w:eastAsia="en-IN"/>
-        </w:rPr>
-        <w:t>en</w:t>
-      </w:r>
-      <w:proofErr w:type="spellEnd"/>
-      <w:r>
-        <w:rPr>
-          <w:rFonts w:ascii="Consolas" w:eastAsia="Times New Roman" w:hAnsi="Consolas" w:cs="Times New Roman"/>
-          <w:color w:val="0000FF"/>
-          <w:sz w:val="21"/>
-          <w:szCs w:val="21"/>
-          <w:lang w:eastAsia="en-IN"/>
-        </w:rPr>
-        <w:t>"</w:t>
+        <w:t>"en"</w:t>
       </w:r>
       <w:r>
         <w:rPr>
@@ -6546,20 +5870,8 @@
           <w:szCs w:val="21"/>
           <w:lang w:eastAsia="en-IN"/>
         </w:rPr>
-        <w:t>http-</w:t>
-      </w:r>
-      <w:proofErr w:type="spellStart"/>
-      <w:r>
-        <w:rPr>
-          <w:rFonts w:ascii="Consolas" w:eastAsia="Times New Roman" w:hAnsi="Consolas" w:cs="Times New Roman"/>
-          <w:color w:val="FF0000"/>
-          <w:sz w:val="21"/>
-          <w:szCs w:val="21"/>
-          <w:lang w:eastAsia="en-IN"/>
-        </w:rPr>
-        <w:t>equiv</w:t>
-      </w:r>
-      <w:proofErr w:type="spellEnd"/>
+        <w:t>http-equiv</w:t>
+      </w:r>
       <w:r>
         <w:rPr>
           <w:rFonts w:ascii="Consolas" w:eastAsia="Times New Roman" w:hAnsi="Consolas" w:cs="Times New Roman"/>
@@ -7362,6 +6674,36 @@
       </w:r>
       <w:r>
         <w:t>Merge Exercise</w:t>
+      </w:r>
+    </w:p>
+    <w:p>
+      <w:pPr>
+        <w:pStyle w:val="Heading1"/>
+        <w:rPr>
+          <w:b/>
+          <w:bCs/>
+        </w:rPr>
+      </w:pPr>
+      <w:r>
+        <w:rPr>
+          <w:b/>
+          <w:bCs/>
+        </w:rPr>
+        <w:t xml:space="preserve">Section </w:t>
+      </w:r>
+      <w:r>
+        <w:rPr>
+          <w:b/>
+          <w:bCs/>
+        </w:rPr>
+        <w:t>8</w:t>
+      </w:r>
+      <w:r>
+        <w:rPr>
+          <w:b/>
+          <w:bCs/>
+        </w:rPr>
+        <w:t>:</w:t>
       </w:r>
     </w:p>
     <w:p/>

</xml_diff>